<commit_message>
updated for internal moves
</commit_message>
<xml_diff>
--- a/Luke LeCain.docx
+++ b/Luke LeCain.docx
@@ -243,7 +243,23 @@
           <w:sz w:val="24"/>
           <w:szCs w:val="24"/>
         </w:rPr>
-        <w:t>home lab environment, and leadership in cybersecurity organizations.</w:t>
+        <w:t>home lab,</w:t>
+      </w:r>
+      <w:r>
+        <w:rPr>
+          <w:rFonts w:ascii="Times New Roman" w:hAnsi="Times New Roman" w:cs="Times New Roman"/>
+          <w:sz w:val="24"/>
+          <w:szCs w:val="24"/>
+        </w:rPr>
+        <w:t xml:space="preserve"> higher education, traditional enterprise, and DoD environments</w:t>
+      </w:r>
+      <w:r>
+        <w:rPr>
+          <w:rFonts w:ascii="Times New Roman" w:hAnsi="Times New Roman" w:cs="Times New Roman"/>
+          <w:sz w:val="24"/>
+          <w:szCs w:val="24"/>
+        </w:rPr>
+        <w:t>.</w:t>
       </w:r>
     </w:p>
     <w:p>
@@ -1004,7 +1020,15 @@
           <w:sz w:val="24"/>
           <w:szCs w:val="24"/>
         </w:rPr>
-        <w:t>, Unifi</w:t>
+        <w:t xml:space="preserve">, </w:t>
+      </w:r>
+      <w:r>
+        <w:rPr>
+          <w:rFonts w:ascii="Times New Roman" w:hAnsi="Times New Roman" w:cs="Times New Roman"/>
+          <w:sz w:val="24"/>
+          <w:szCs w:val="24"/>
+        </w:rPr>
+        <w:t>Ubiquiti</w:t>
       </w:r>
     </w:p>
     <w:p>
@@ -1084,7 +1108,15 @@
           <w:sz w:val="24"/>
           <w:szCs w:val="24"/>
         </w:rPr>
-        <w:t xml:space="preserve"> Vulnerability management, patch management, endpoint security, IoT security</w:t>
+        <w:t xml:space="preserve"> Vulnerability management, patch management, endpoint security, </w:t>
+      </w:r>
+      <w:r>
+        <w:rPr>
+          <w:rFonts w:ascii="Times New Roman" w:hAnsi="Times New Roman" w:cs="Times New Roman"/>
+          <w:sz w:val="24"/>
+          <w:szCs w:val="24"/>
+        </w:rPr>
+        <w:t>OT security</w:t>
       </w:r>
     </w:p>
     <w:p>
@@ -1115,7 +1147,15 @@
           <w:sz w:val="24"/>
           <w:szCs w:val="24"/>
         </w:rPr>
-        <w:t xml:space="preserve"> Chain of custody tracking, evidence management, forensic workstation maintenance</w:t>
+        <w:t xml:space="preserve"> Chain of custody tracking, evidence management, </w:t>
+      </w:r>
+      <w:r>
+        <w:rPr>
+          <w:rFonts w:ascii="Times New Roman" w:hAnsi="Times New Roman" w:cs="Times New Roman"/>
+          <w:sz w:val="24"/>
+          <w:szCs w:val="24"/>
+        </w:rPr>
+        <w:t>Windows host forensics</w:t>
       </w:r>
     </w:p>
     <w:p>
@@ -1138,7 +1178,6 @@
           <w:sz w:val="24"/>
           <w:szCs w:val="24"/>
         </w:rPr>
-        <w:lastRenderedPageBreak/>
         <w:t>Help Desk &amp; IT Support:</w:t>
       </w:r>
       <w:r>
@@ -1147,8 +1186,58 @@
           <w:sz w:val="24"/>
           <w:szCs w:val="24"/>
         </w:rPr>
-        <w:t xml:space="preserve"> Active Directory, OneLogin, enterprise computer management, ticketing systems</w:t>
-      </w:r>
+        <w:t xml:space="preserve"> Active Directory, </w:t>
+      </w:r>
+      <w:r>
+        <w:rPr>
+          <w:rFonts w:ascii="Times New Roman" w:hAnsi="Times New Roman" w:cs="Times New Roman"/>
+          <w:sz w:val="24"/>
+          <w:szCs w:val="24"/>
+        </w:rPr>
+        <w:t>SSO</w:t>
+      </w:r>
+      <w:r>
+        <w:rPr>
+          <w:rFonts w:ascii="Times New Roman" w:hAnsi="Times New Roman" w:cs="Times New Roman"/>
+          <w:sz w:val="24"/>
+          <w:szCs w:val="24"/>
+        </w:rPr>
+        <w:t xml:space="preserve">, enterprise </w:t>
+      </w:r>
+      <w:r>
+        <w:rPr>
+          <w:rFonts w:ascii="Times New Roman" w:hAnsi="Times New Roman" w:cs="Times New Roman"/>
+          <w:sz w:val="24"/>
+          <w:szCs w:val="24"/>
+        </w:rPr>
+        <w:t>asset</w:t>
+      </w:r>
+      <w:r>
+        <w:rPr>
+          <w:rFonts w:ascii="Times New Roman" w:hAnsi="Times New Roman" w:cs="Times New Roman"/>
+          <w:sz w:val="24"/>
+          <w:szCs w:val="24"/>
+        </w:rPr>
+        <w:t xml:space="preserve"> management, </w:t>
+      </w:r>
+      <w:r>
+        <w:rPr>
+          <w:rFonts w:ascii="Times New Roman" w:hAnsi="Times New Roman" w:cs="Times New Roman"/>
+          <w:sz w:val="24"/>
+          <w:szCs w:val="24"/>
+        </w:rPr>
+        <w:t xml:space="preserve">EDR/XDR </w:t>
+      </w:r>
+      <w:proofErr w:type="spellStart"/>
+      <w:r>
+        <w:rPr>
+          <w:rFonts w:ascii="Times New Roman" w:hAnsi="Times New Roman" w:cs="Times New Roman"/>
+          <w:sz w:val="24"/>
+          <w:szCs w:val="24"/>
+        </w:rPr>
+        <w:t>managment</w:t>
+      </w:r>
+      <w:proofErr w:type="spellEnd"/>
     </w:p>
     <w:p>
       <w:pPr>
@@ -1166,6 +1255,7 @@
           <w:sz w:val="32"/>
           <w:szCs w:val="32"/>
         </w:rPr>
+        <w:lastRenderedPageBreak/>
         <w:t>PROFESSIONAL EXPERIENCE</w:t>
       </w:r>
     </w:p>
@@ -1237,18 +1327,32 @@
           <w:sz w:val="24"/>
           <w:szCs w:val="24"/>
         </w:rPr>
-        <w:t xml:space="preserve">Attended industry-standard threat hunting and incident response </w:t>
-      </w:r>
-      <w:proofErr w:type="gramStart"/>
-      <w:r>
-        <w:rPr>
-          <w:rFonts w:ascii="Times New Roman" w:hAnsi="Times New Roman" w:cs="Times New Roman"/>
-          <w:sz w:val="24"/>
-          <w:szCs w:val="24"/>
-        </w:rPr>
-        <w:t>trainings</w:t>
-      </w:r>
-      <w:proofErr w:type="gramEnd"/>
+        <w:t>Attended industry-</w:t>
+      </w:r>
+      <w:r>
+        <w:rPr>
+          <w:rFonts w:ascii="Times New Roman" w:hAnsi="Times New Roman" w:cs="Times New Roman"/>
+          <w:sz w:val="24"/>
+          <w:szCs w:val="24"/>
+        </w:rPr>
+        <w:t>leading</w:t>
+      </w:r>
+      <w:r>
+        <w:rPr>
+          <w:rFonts w:ascii="Times New Roman" w:hAnsi="Times New Roman" w:cs="Times New Roman"/>
+          <w:sz w:val="24"/>
+          <w:szCs w:val="24"/>
+        </w:rPr>
+        <w:t xml:space="preserve"> threat hunting and incident response </w:t>
+      </w:r>
+      <w:r>
+        <w:rPr>
+          <w:rFonts w:ascii="Times New Roman" w:hAnsi="Times New Roman" w:cs="Times New Roman"/>
+          <w:sz w:val="24"/>
+          <w:szCs w:val="24"/>
+        </w:rPr>
+        <w:t>training</w:t>
+      </w:r>
       <w:r>
         <w:rPr>
           <w:rFonts w:ascii="Times New Roman" w:hAnsi="Times New Roman" w:cs="Times New Roman"/>
@@ -1270,23 +1374,29 @@
           <w:szCs w:val="24"/>
         </w:rPr>
       </w:pPr>
-      <w:proofErr w:type="gramStart"/>
-      <w:r>
-        <w:rPr>
-          <w:rFonts w:ascii="Times New Roman" w:hAnsi="Times New Roman" w:cs="Times New Roman"/>
-          <w:sz w:val="24"/>
-          <w:szCs w:val="24"/>
-        </w:rPr>
-        <w:t>Conducted</w:t>
-      </w:r>
-      <w:proofErr w:type="gramEnd"/>
-      <w:r>
-        <w:rPr>
-          <w:rFonts w:ascii="Times New Roman" w:hAnsi="Times New Roman" w:cs="Times New Roman"/>
-          <w:sz w:val="24"/>
-          <w:szCs w:val="24"/>
-        </w:rPr>
-        <w:t xml:space="preserve"> cybersecurity assessments and participated in cyber operations.</w:t>
+      <w:r>
+        <w:rPr>
+          <w:rFonts w:ascii="Times New Roman" w:hAnsi="Times New Roman" w:cs="Times New Roman"/>
+          <w:sz w:val="24"/>
+          <w:szCs w:val="24"/>
+        </w:rPr>
+        <w:t xml:space="preserve">Conducted cybersecurity </w:t>
+      </w:r>
+      <w:r>
+        <w:rPr>
+          <w:rFonts w:ascii="Times New Roman" w:hAnsi="Times New Roman" w:cs="Times New Roman"/>
+          <w:sz w:val="24"/>
+          <w:szCs w:val="24"/>
+        </w:rPr>
+        <w:t>characterizations on critical infrastructure</w:t>
+      </w:r>
+      <w:r>
+        <w:rPr>
+          <w:rFonts w:ascii="Times New Roman" w:hAnsi="Times New Roman" w:cs="Times New Roman"/>
+          <w:sz w:val="24"/>
+          <w:szCs w:val="24"/>
+        </w:rPr>
+        <w:t xml:space="preserve"> and participated in cyber operations.</w:t>
       </w:r>
     </w:p>
     <w:p>
@@ -1307,31 +1417,25 @@
           <w:sz w:val="24"/>
           <w:szCs w:val="24"/>
         </w:rPr>
-        <w:t xml:space="preserve">Assisted in developing and </w:t>
-      </w:r>
-      <w:r>
-        <w:rPr>
-          <w:rFonts w:ascii="Times New Roman" w:hAnsi="Times New Roman" w:cs="Times New Roman"/>
-          <w:sz w:val="24"/>
-          <w:szCs w:val="24"/>
-        </w:rPr>
-        <w:t>presenting</w:t>
-      </w:r>
-      <w:r>
-        <w:rPr>
-          <w:rFonts w:ascii="Times New Roman" w:hAnsi="Times New Roman" w:cs="Times New Roman"/>
-          <w:sz w:val="24"/>
-          <w:szCs w:val="24"/>
-        </w:rPr>
-        <w:t xml:space="preserve"> </w:t>
-      </w:r>
-      <w:r>
-        <w:rPr>
-          <w:rFonts w:ascii="Times New Roman" w:hAnsi="Times New Roman" w:cs="Times New Roman"/>
-          <w:sz w:val="24"/>
-          <w:szCs w:val="24"/>
-        </w:rPr>
-        <w:t>findings and remediations</w:t>
+        <w:t xml:space="preserve">Helped develop specialized solutions to </w:t>
+      </w:r>
+      <w:proofErr w:type="gramStart"/>
+      <w:r>
+        <w:rPr>
+          <w:rFonts w:ascii="Times New Roman" w:hAnsi="Times New Roman" w:cs="Times New Roman"/>
+          <w:sz w:val="24"/>
+          <w:szCs w:val="24"/>
+        </w:rPr>
+        <w:t>collect on</w:t>
+      </w:r>
+      <w:proofErr w:type="gramEnd"/>
+      <w:r>
+        <w:rPr>
+          <w:rFonts w:ascii="Times New Roman" w:hAnsi="Times New Roman" w:cs="Times New Roman"/>
+          <w:sz w:val="24"/>
+          <w:szCs w:val="24"/>
+        </w:rPr>
+        <w:t xml:space="preserve"> legacy systems</w:t>
       </w:r>
       <w:r>
         <w:rPr>
@@ -1411,7 +1515,23 @@
           <w:sz w:val="24"/>
           <w:szCs w:val="24"/>
         </w:rPr>
-        <w:t>Competed in a NATO Capture the Flag (CTF) competition hosted by the offensive simulation team.</w:t>
+        <w:t xml:space="preserve">Competed in a NATO Capture the Flag (CTF) competition hosted by the </w:t>
+      </w:r>
+      <w:r>
+        <w:rPr>
+          <w:rFonts w:ascii="Times New Roman" w:hAnsi="Times New Roman" w:cs="Times New Roman"/>
+          <w:sz w:val="24"/>
+          <w:szCs w:val="24"/>
+        </w:rPr>
+        <w:t>Cyber Threat Emulation team</w:t>
+      </w:r>
+      <w:r>
+        <w:rPr>
+          <w:rFonts w:ascii="Times New Roman" w:hAnsi="Times New Roman" w:cs="Times New Roman"/>
+          <w:sz w:val="24"/>
+          <w:szCs w:val="24"/>
+        </w:rPr>
+        <w:t>.</w:t>
       </w:r>
     </w:p>
     <w:p>
@@ -1588,7 +1708,39 @@
           <w:sz w:val="24"/>
           <w:szCs w:val="24"/>
         </w:rPr>
-        <w:t>Monitored and supported endpoint security platforms.</w:t>
+        <w:t xml:space="preserve">Monitored and </w:t>
+      </w:r>
+      <w:r>
+        <w:rPr>
+          <w:rFonts w:ascii="Times New Roman" w:hAnsi="Times New Roman" w:cs="Times New Roman"/>
+          <w:sz w:val="24"/>
+          <w:szCs w:val="24"/>
+        </w:rPr>
+        <w:t>managed</w:t>
+      </w:r>
+      <w:r>
+        <w:rPr>
+          <w:rFonts w:ascii="Times New Roman" w:hAnsi="Times New Roman" w:cs="Times New Roman"/>
+          <w:sz w:val="24"/>
+          <w:szCs w:val="24"/>
+        </w:rPr>
+        <w:t xml:space="preserve"> </w:t>
+      </w:r>
+      <w:r>
+        <w:rPr>
+          <w:rFonts w:ascii="Times New Roman" w:hAnsi="Times New Roman" w:cs="Times New Roman"/>
+          <w:sz w:val="24"/>
+          <w:szCs w:val="24"/>
+        </w:rPr>
+        <w:t>the XDR platform</w:t>
+      </w:r>
+      <w:r>
+        <w:rPr>
+          <w:rFonts w:ascii="Times New Roman" w:hAnsi="Times New Roman" w:cs="Times New Roman"/>
+          <w:sz w:val="24"/>
+          <w:szCs w:val="24"/>
+        </w:rPr>
+        <w:t>.</w:t>
       </w:r>
     </w:p>
     <w:p>
@@ -1703,7 +1855,65 @@
           <w:sz w:val="24"/>
           <w:szCs w:val="24"/>
         </w:rPr>
-        <w:t>Provided 24/7 security monitoring and investigation of client security feeds.</w:t>
+        <w:t xml:space="preserve">Provided 24/7 security monitoring and investigation of </w:t>
+      </w:r>
+      <w:r>
+        <w:rPr>
+          <w:rFonts w:ascii="Times New Roman" w:hAnsi="Times New Roman" w:cs="Times New Roman"/>
+          <w:sz w:val="24"/>
+          <w:szCs w:val="24"/>
+        </w:rPr>
+        <w:t xml:space="preserve">multiple </w:t>
+      </w:r>
+      <w:r>
+        <w:rPr>
+          <w:rFonts w:ascii="Times New Roman" w:hAnsi="Times New Roman" w:cs="Times New Roman"/>
+          <w:sz w:val="24"/>
+          <w:szCs w:val="24"/>
+        </w:rPr>
+        <w:t>client security feeds.</w:t>
+      </w:r>
+    </w:p>
+    <w:p>
+      <w:pPr>
+        <w:numPr>
+          <w:ilvl w:val="0"/>
+          <w:numId w:val="6"/>
+        </w:numPr>
+        <w:rPr>
+          <w:rFonts w:ascii="Times New Roman" w:hAnsi="Times New Roman" w:cs="Times New Roman"/>
+          <w:sz w:val="24"/>
+          <w:szCs w:val="24"/>
+        </w:rPr>
+      </w:pPr>
+      <w:r>
+        <w:rPr>
+          <w:rFonts w:ascii="Times New Roman" w:hAnsi="Times New Roman" w:cs="Times New Roman"/>
+          <w:sz w:val="24"/>
+          <w:szCs w:val="24"/>
+        </w:rPr>
+        <w:t>Provided on-call IT support for multiple clients.</w:t>
+      </w:r>
+    </w:p>
+    <w:p>
+      <w:pPr>
+        <w:numPr>
+          <w:ilvl w:val="0"/>
+          <w:numId w:val="6"/>
+        </w:numPr>
+        <w:rPr>
+          <w:rFonts w:ascii="Times New Roman" w:hAnsi="Times New Roman" w:cs="Times New Roman"/>
+          <w:sz w:val="24"/>
+          <w:szCs w:val="24"/>
+        </w:rPr>
+      </w:pPr>
+      <w:r>
+        <w:rPr>
+          <w:rFonts w:ascii="Times New Roman" w:hAnsi="Times New Roman" w:cs="Times New Roman"/>
+          <w:sz w:val="24"/>
+          <w:szCs w:val="24"/>
+        </w:rPr>
+        <w:t>Gained an intimate knowledge of Rapid7 IDR, Microsoft Azure Sentinel, AlienVault OTX, and more.</w:t>
       </w:r>
     </w:p>
     <w:p>

</xml_diff>